<commit_message>
feat: Refactor asset management components and services
- Removed unnecessary UI elements from DevolutionDialog.vue.
- Updated Dialog.vue to reset form on close and fetch asset types when opening.
- Enhanced Table.vue to manage user and department selections more effectively.
- Introduced new services for fetching basic user and department info.
- Created AssetTypeController and DepartmentController for handling asset types and departments.
- Implemented event-driven architecture for accessory stock management with AccessoryOutOfStock event and corresponding listener.
- Added email notification for out-of-stock accessories.
- Updated asset templates to use dynamic placeholders.
- Introduced new constants for page keys and refactored asset type service.
- Improved asset assignment observer to trigger notifications when accessories are out of stock.
</commit_message>
<xml_diff>
--- a/storage/app/templates/cargo-accesorio.docx
+++ b/storage/app/templates/cargo-accesorio.docx
@@ -13,70 +13,94 @@
       </w:pPr>
       <w:r>
         <w:rPr>
+          <w:rFonts w:ascii="Arial" w:hAnsi="Arial" w:cs="Arial"/>
+          <w:b/>
           <w:noProof/>
-        </w:rPr>
-        <w:drawing>
-          <wp:anchor distT="0" distB="0" distL="114300" distR="114300" simplePos="0" relativeHeight="251661312" behindDoc="0" locked="0" layoutInCell="1" allowOverlap="1" wp14:anchorId="4B5B10D6" wp14:editId="23C570A2">
-            <wp:simplePos x="0" y="0"/>
-            <wp:positionH relativeFrom="column">
-              <wp:posOffset>3015615</wp:posOffset>
-            </wp:positionH>
-            <wp:positionV relativeFrom="paragraph">
-              <wp:posOffset>-81915</wp:posOffset>
-            </wp:positionV>
-            <wp:extent cx="2447290" cy="605779"/>
-            <wp:effectExtent l="0" t="0" r="0" b="4445"/>
-            <wp:wrapNone/>
-            <wp:docPr id="2" name="Imagen 2"/>
-            <wp:cNvGraphicFramePr>
-              <a:graphicFrameLocks xmlns:a="http://schemas.openxmlformats.org/drawingml/2006/main" noChangeAspect="1"/>
-            </wp:cNvGraphicFramePr>
-            <a:graphic xmlns:a="http://schemas.openxmlformats.org/drawingml/2006/main">
-              <a:graphicData uri="http://schemas.openxmlformats.org/drawingml/2006/picture">
-                <pic:pic xmlns:pic="http://schemas.openxmlformats.org/drawingml/2006/picture">
-                  <pic:nvPicPr>
-                    <pic:cNvPr id="0" name="Picture 1"/>
-                    <pic:cNvPicPr>
-                      <a:picLocks noChangeAspect="1" noChangeArrowheads="1"/>
-                    </pic:cNvPicPr>
-                  </pic:nvPicPr>
-                  <pic:blipFill>
-                    <a:blip r:embed="rId5" cstate="print">
-                      <a:extLst>
-                        <a:ext uri="{28A0092B-C50C-407E-A947-70E740481C1C}">
-                          <a14:useLocalDpi xmlns:a14="http://schemas.microsoft.com/office/drawing/2010/main" val="0"/>
-                        </a:ext>
-                      </a:extLst>
-                    </a:blip>
-                    <a:srcRect/>
-                    <a:stretch>
-                      <a:fillRect/>
-                    </a:stretch>
-                  </pic:blipFill>
-                  <pic:spPr bwMode="auto">
-                    <a:xfrm>
-                      <a:off x="0" y="0"/>
-                      <a:ext cx="2447290" cy="605779"/>
-                    </a:xfrm>
-                    <a:prstGeom prst="rect">
-                      <a:avLst/>
-                    </a:prstGeom>
-                    <a:noFill/>
-                    <a:ln>
-                      <a:noFill/>
-                    </a:ln>
-                  </pic:spPr>
-                </pic:pic>
-              </a:graphicData>
-            </a:graphic>
-            <wp14:sizeRelH relativeFrom="page">
-              <wp14:pctWidth>0</wp14:pctWidth>
-            </wp14:sizeRelH>
-            <wp14:sizeRelV relativeFrom="page">
-              <wp14:pctHeight>0</wp14:pctHeight>
-            </wp14:sizeRelV>
-          </wp:anchor>
-        </w:drawing>
+          <w:sz w:val="20"/>
+          <w:szCs w:val="20"/>
+        </w:rPr>
+        <mc:AlternateContent>
+          <mc:Choice Requires="wps">
+            <w:drawing>
+              <wp:anchor distT="0" distB="0" distL="114300" distR="114300" simplePos="0" relativeHeight="251662336" behindDoc="0" locked="0" layoutInCell="1" allowOverlap="1" wp14:anchorId="53A1C5D8" wp14:editId="0903DC28">
+                <wp:simplePos x="0" y="0"/>
+                <wp:positionH relativeFrom="column">
+                  <wp:posOffset>3080385</wp:posOffset>
+                </wp:positionH>
+                <wp:positionV relativeFrom="paragraph">
+                  <wp:posOffset>-63500</wp:posOffset>
+                </wp:positionV>
+                <wp:extent cx="2872740" cy="998220"/>
+                <wp:effectExtent l="0" t="0" r="3810" b="0"/>
+                <wp:wrapNone/>
+                <wp:docPr id="1" name="Cuadro de texto 1"/>
+                <wp:cNvGraphicFramePr/>
+                <a:graphic xmlns:a="http://schemas.openxmlformats.org/drawingml/2006/main">
+                  <a:graphicData uri="http://schemas.microsoft.com/office/word/2010/wordprocessingShape">
+                    <wps:wsp>
+                      <wps:cNvSpPr txBox="1"/>
+                      <wps:spPr>
+                        <a:xfrm>
+                          <a:off x="0" y="0"/>
+                          <a:ext cx="2872740" cy="998220"/>
+                        </a:xfrm>
+                        <a:prstGeom prst="rect">
+                          <a:avLst/>
+                        </a:prstGeom>
+                        <a:solidFill>
+                          <a:schemeClr val="lt1"/>
+                        </a:solidFill>
+                        <a:ln w="6350">
+                          <a:noFill/>
+                        </a:ln>
+                      </wps:spPr>
+                      <wps:txbx>
+                        <w:txbxContent>
+                          <w:p>
+                            <w:r>
+                              <w:t>${logo}</w:t>
+                            </w:r>
+                          </w:p>
+                        </w:txbxContent>
+                      </wps:txbx>
+                      <wps:bodyPr rot="0" spcFirstLastPara="0" vertOverflow="overflow" horzOverflow="overflow" vert="horz" wrap="square" lIns="91440" tIns="45720" rIns="91440" bIns="45720" numCol="1" spcCol="0" rtlCol="0" fromWordArt="0" anchor="t" anchorCtr="0" forceAA="0" compatLnSpc="1">
+                        <a:prstTxWarp prst="textNoShape">
+                          <a:avLst/>
+                        </a:prstTxWarp>
+                        <a:noAutofit/>
+                      </wps:bodyPr>
+                    </wps:wsp>
+                  </a:graphicData>
+                </a:graphic>
+                <wp14:sizeRelH relativeFrom="margin">
+                  <wp14:pctWidth>0</wp14:pctWidth>
+                </wp14:sizeRelH>
+                <wp14:sizeRelV relativeFrom="margin">
+                  <wp14:pctHeight>0</wp14:pctHeight>
+                </wp14:sizeRelV>
+              </wp:anchor>
+            </w:drawing>
+          </mc:Choice>
+          <mc:Fallback>
+            <w:pict>
+              <v:shapetype w14:anchorId="53A1C5D8" id="_x0000_t202" coordsize="21600,21600" o:spt="202" path="m,l,21600r21600,l21600,xe">
+                <v:stroke joinstyle="miter"/>
+                <v:path gradientshapeok="t" o:connecttype="rect"/>
+              </v:shapetype>
+              <v:shape id="Cuadro de texto 1" o:spid="_x0000_s1026" type="#_x0000_t202" style="position:absolute;left:0;text-align:left;margin-left:242.55pt;margin-top:-5pt;width:226.2pt;height:78.6pt;z-index:251662336;visibility:visible;mso-wrap-style:square;mso-width-percent:0;mso-height-percent:0;mso-wrap-distance-left:9pt;mso-wrap-distance-top:0;mso-wrap-distance-right:9pt;mso-wrap-distance-bottom:0;mso-position-horizontal:absolute;mso-position-horizontal-relative:text;mso-position-vertical:absolute;mso-position-vertical-relative:text;mso-width-percent:0;mso-height-percent:0;mso-width-relative:margin;mso-height-relative:margin;v-text-anchor:top" o:gfxdata="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" fillcolor="white [3201]" stroked="f" strokeweight=".5pt">
+                <v:textbox>
+                  <w:txbxContent>
+                    <w:p>
+                      <w:r>
+                        <w:t>${logo}</w:t>
+                      </w:r>
+                    </w:p>
+                  </w:txbxContent>
+                </v:textbox>
+              </v:shape>
+            </w:pict>
+          </mc:Fallback>
+        </mc:AlternateContent>
       </w:r>
       <w:r>
         <w:rPr>
@@ -92,79 +116,25 @@
           <w:sz w:val="20"/>
           <w:szCs w:val="20"/>
         </w:rPr>
-        <w:t>__</w:t>
-      </w:r>
-      <w:r>
-        <w:rPr>
-          <w:rFonts w:ascii="Arial" w:hAnsi="Arial" w:cs="Arial"/>
-          <w:sz w:val="20"/>
-          <w:szCs w:val="20"/>
-        </w:rPr>
-        <w:t>24</w:t>
-      </w:r>
-      <w:r>
-        <w:rPr>
-          <w:rFonts w:ascii="Arial" w:hAnsi="Arial" w:cs="Arial"/>
-          <w:sz w:val="20"/>
-          <w:szCs w:val="20"/>
-        </w:rPr>
-        <w:t>__</w:t>
-      </w:r>
-      <w:r>
-        <w:rPr>
-          <w:rFonts w:ascii="Arial" w:hAnsi="Arial" w:cs="Arial"/>
-          <w:sz w:val="20"/>
-          <w:szCs w:val="20"/>
-        </w:rPr>
-        <w:t xml:space="preserve"> de </w:t>
-      </w:r>
-      <w:r>
-        <w:rPr>
-          <w:rFonts w:ascii="Arial" w:hAnsi="Arial" w:cs="Arial"/>
-          <w:sz w:val="20"/>
-          <w:szCs w:val="20"/>
-        </w:rPr>
-        <w:t>_</w:t>
-      </w:r>
-      <w:r>
-        <w:rPr>
-          <w:rFonts w:ascii="Arial" w:hAnsi="Arial" w:cs="Arial"/>
-          <w:sz w:val="20"/>
-          <w:szCs w:val="20"/>
-        </w:rPr>
-        <w:t>OCTUBRE</w:t>
-      </w:r>
-      <w:r>
-        <w:rPr>
-          <w:rFonts w:ascii="Arial" w:hAnsi="Arial" w:cs="Arial"/>
-          <w:sz w:val="20"/>
-          <w:szCs w:val="20"/>
-        </w:rPr>
-        <w:t>_</w:t>
-      </w:r>
-      <w:r>
-        <w:rPr>
-          <w:rFonts w:ascii="Arial" w:hAnsi="Arial" w:cs="Arial"/>
-          <w:sz w:val="20"/>
-          <w:szCs w:val="20"/>
-        </w:rPr>
-        <w:t xml:space="preserve"> del 202</w:t>
-      </w:r>
-      <w:r>
-        <w:rPr>
-          <w:rFonts w:ascii="Arial" w:hAnsi="Arial" w:cs="Arial"/>
-          <w:sz w:val="20"/>
-          <w:szCs w:val="20"/>
-        </w:rPr>
-        <w:t>5</w:t>
-      </w:r>
-      <w:r>
-        <w:rPr>
-          <w:rFonts w:ascii="Arial" w:hAnsi="Arial" w:cs="Arial"/>
-          <w:sz w:val="20"/>
-          <w:szCs w:val="20"/>
-        </w:rPr>
-        <w:t>__</w:t>
+        <w:t>${</w:t>
+      </w:r>
+      <w:proofErr w:type="spellStart"/>
+      <w:r>
+        <w:rPr>
+          <w:rFonts w:ascii="Arial" w:hAnsi="Arial" w:cs="Arial"/>
+          <w:sz w:val="20"/>
+          <w:szCs w:val="20"/>
+        </w:rPr>
+        <w:t>assign_date</w:t>
+      </w:r>
+      <w:proofErr w:type="spellEnd"/>
+      <w:r>
+        <w:rPr>
+          <w:rFonts w:ascii="Arial" w:hAnsi="Arial" w:cs="Arial"/>
+          <w:sz w:val="20"/>
+          <w:szCs w:val="20"/>
+        </w:rPr>
+        <w:t>}</w:t>
       </w:r>
     </w:p>
     <w:p>
@@ -215,16 +185,27 @@
           <w:sz w:val="20"/>
           <w:szCs w:val="20"/>
         </w:rPr>
-        <w:t>YDIEZA</w:t>
-      </w:r>
-      <w:r>
-        <w:rPr>
-          <w:rFonts w:ascii="Arial" w:hAnsi="Arial" w:cs="Arial"/>
-          <w:b/>
-          <w:sz w:val="20"/>
-          <w:szCs w:val="20"/>
-        </w:rPr>
-        <w:t xml:space="preserve"> SAC</w:t>
+        <w:t>${</w:t>
+      </w:r>
+      <w:proofErr w:type="spellStart"/>
+      <w:r>
+        <w:rPr>
+          <w:rFonts w:ascii="Arial" w:hAnsi="Arial" w:cs="Arial"/>
+          <w:b/>
+          <w:sz w:val="20"/>
+          <w:szCs w:val="20"/>
+        </w:rPr>
+        <w:t>company</w:t>
+      </w:r>
+      <w:proofErr w:type="spellEnd"/>
+      <w:r>
+        <w:rPr>
+          <w:rFonts w:ascii="Arial" w:hAnsi="Arial" w:cs="Arial"/>
+          <w:b/>
+          <w:sz w:val="20"/>
+          <w:szCs w:val="20"/>
+        </w:rPr>
+        <w:t>}</w:t>
       </w:r>
     </w:p>
     <w:p>
@@ -356,8 +337,9 @@
           <w:sz w:val="20"/>
           <w:szCs w:val="20"/>
         </w:rPr>
-        <w:t>__</w:t>
-      </w:r>
+        <w:t>${</w:t>
+      </w:r>
+      <w:proofErr w:type="spellStart"/>
       <w:r>
         <w:rPr>
           <w:rFonts w:ascii="Arial" w:hAnsi="Arial" w:cs="Arial"/>
@@ -366,8 +348,9 @@
           <w:sz w:val="20"/>
           <w:szCs w:val="20"/>
         </w:rPr>
-        <w:t>ADRIÁN LENNY</w:t>
-      </w:r>
+        <w:t>fullname</w:t>
+      </w:r>
+      <w:proofErr w:type="spellEnd"/>
       <w:r>
         <w:rPr>
           <w:rFonts w:ascii="Arial" w:hAnsi="Arial" w:cs="Arial"/>
@@ -376,7 +359,7 @@
           <w:sz w:val="20"/>
           <w:szCs w:val="20"/>
         </w:rPr>
-        <w:t xml:space="preserve">, </w:t>
+        <w:t>}</w:t>
       </w:r>
       <w:r>
         <w:rPr>
@@ -386,66 +369,54 @@
           <w:sz w:val="20"/>
           <w:szCs w:val="20"/>
         </w:rPr>
-        <w:t>MALCA MALCA</w:t>
-      </w:r>
-      <w:r>
-        <w:rPr>
-          <w:rFonts w:ascii="Arial" w:hAnsi="Arial" w:cs="Arial"/>
+        <w:t xml:space="preserve"> c</w:t>
+      </w:r>
+      <w:r>
+        <w:rPr>
+          <w:rFonts w:ascii="Arial" w:hAnsi="Arial" w:cs="Arial"/>
+          <w:sz w:val="20"/>
+          <w:szCs w:val="20"/>
+        </w:rPr>
+        <w:t>on DNI</w:t>
+      </w:r>
+      <w:r>
+        <w:rPr>
+          <w:rFonts w:ascii="Arial" w:hAnsi="Arial" w:cs="Arial"/>
+          <w:sz w:val="20"/>
+          <w:szCs w:val="20"/>
+        </w:rPr>
+        <w:t>:</w:t>
+      </w:r>
+      <w:r>
+        <w:rPr>
+          <w:rFonts w:ascii="Arial" w:hAnsi="Arial" w:cs="Arial"/>
+          <w:sz w:val="20"/>
+          <w:szCs w:val="20"/>
+        </w:rPr>
+        <w:t xml:space="preserve"> </w:t>
+      </w:r>
+      <w:r>
+        <w:rPr>
           <w:b/>
           <w:bCs/>
-          <w:sz w:val="20"/>
-          <w:szCs w:val="20"/>
-        </w:rPr>
-        <w:t>_______________________ c</w:t>
-      </w:r>
-      <w:r>
-        <w:rPr>
-          <w:rFonts w:ascii="Arial" w:hAnsi="Arial" w:cs="Arial"/>
-          <w:sz w:val="20"/>
-          <w:szCs w:val="20"/>
-        </w:rPr>
-        <w:t>on DNI</w:t>
-      </w:r>
-      <w:r>
-        <w:rPr>
-          <w:rFonts w:ascii="Arial" w:hAnsi="Arial" w:cs="Arial"/>
-          <w:sz w:val="20"/>
-          <w:szCs w:val="20"/>
-        </w:rPr>
-        <w:t>:</w:t>
-      </w:r>
-      <w:r>
-        <w:rPr>
-          <w:rFonts w:ascii="Arial" w:hAnsi="Arial" w:cs="Arial"/>
-          <w:sz w:val="20"/>
-          <w:szCs w:val="20"/>
-        </w:rPr>
-        <w:t xml:space="preserve"> </w:t>
-      </w:r>
+        </w:rPr>
+        <w:t>${</w:t>
+      </w:r>
+      <w:proofErr w:type="spellStart"/>
       <w:r>
         <w:rPr>
           <w:b/>
           <w:bCs/>
-          <w:color w:val="000000"/>
-          <w:lang w:eastAsia="es-PE"/>
-        </w:rPr>
-        <w:t>___</w:t>
-      </w:r>
+        </w:rPr>
+        <w:t>dni</w:t>
+      </w:r>
+      <w:proofErr w:type="spellEnd"/>
       <w:r>
         <w:rPr>
           <w:b/>
           <w:bCs/>
         </w:rPr>
-        <w:t>74833921</w:t>
-      </w:r>
-      <w:r>
-        <w:rPr>
-          <w:b/>
-          <w:bCs/>
-          <w:color w:val="000000"/>
-          <w:lang w:eastAsia="es-PE"/>
-        </w:rPr>
-        <w:t>___</w:t>
+        <w:t>}</w:t>
       </w:r>
       <w:r>
         <w:rPr>
@@ -822,8 +793,9 @@
                 <w:szCs w:val="24"/>
                 <w:lang w:val="es-PE" w:eastAsia="es-PE"/>
               </w:rPr>
-              <w:t xml:space="preserve">Mouse inalámbrico, marca: </w:t>
-            </w:r>
+              <w:t>${</w:t>
+            </w:r>
+            <w:proofErr w:type="spellStart"/>
             <w:r>
               <w:rPr>
                 <w:rFonts w:ascii="Arial" w:eastAsia="Times New Roman" w:hAnsi="Arial" w:cs="Arial"/>
@@ -832,8 +804,9 @@
                 <w:szCs w:val="24"/>
                 <w:lang w:val="es-PE" w:eastAsia="es-PE"/>
               </w:rPr>
-              <w:t>Genius</w:t>
-            </w:r>
+              <w:t>name</w:t>
+            </w:r>
+            <w:proofErr w:type="spellEnd"/>
             <w:r>
               <w:rPr>
                 <w:rFonts w:ascii="Arial" w:eastAsia="Times New Roman" w:hAnsi="Arial" w:cs="Arial"/>
@@ -842,7 +815,7 @@
                 <w:szCs w:val="24"/>
                 <w:lang w:val="es-PE" w:eastAsia="es-PE"/>
               </w:rPr>
-              <w:t xml:space="preserve">, Modelo: </w:t>
+              <w:t>}</w:t>
             </w:r>
             <w:r>
               <w:rPr>
@@ -852,7 +825,7 @@
                 <w:szCs w:val="24"/>
                 <w:lang w:val="es-PE" w:eastAsia="es-PE"/>
               </w:rPr>
-              <w:t>NX-7009</w:t>
+              <w:t xml:space="preserve">, marca: </w:t>
             </w:r>
             <w:r>
               <w:rPr>
@@ -862,8 +835,9 @@
                 <w:szCs w:val="24"/>
                 <w:lang w:val="es-PE" w:eastAsia="es-PE"/>
               </w:rPr>
-              <w:t xml:space="preserve">, SN: </w:t>
-            </w:r>
+              <w:t>${</w:t>
+            </w:r>
+            <w:proofErr w:type="spellStart"/>
             <w:r>
               <w:rPr>
                 <w:rFonts w:ascii="Arial" w:eastAsia="Times New Roman" w:hAnsi="Arial" w:cs="Arial"/>
@@ -872,7 +846,102 @@
                 <w:szCs w:val="24"/>
                 <w:lang w:val="es-PE" w:eastAsia="es-PE"/>
               </w:rPr>
-              <w:t>34C97223300796</w:t>
+              <w:t>brand</w:t>
+            </w:r>
+            <w:proofErr w:type="spellEnd"/>
+            <w:r>
+              <w:rPr>
+                <w:rFonts w:ascii="Arial" w:eastAsia="Times New Roman" w:hAnsi="Arial" w:cs="Arial"/>
+                <w:color w:val="000000"/>
+                <w:sz w:val="24"/>
+                <w:szCs w:val="24"/>
+                <w:lang w:val="es-PE" w:eastAsia="es-PE"/>
+              </w:rPr>
+              <w:t>}</w:t>
+            </w:r>
+            <w:r>
+              <w:rPr>
+                <w:rFonts w:ascii="Arial" w:eastAsia="Times New Roman" w:hAnsi="Arial" w:cs="Arial"/>
+                <w:color w:val="000000"/>
+                <w:sz w:val="24"/>
+                <w:szCs w:val="24"/>
+                <w:lang w:val="es-PE" w:eastAsia="es-PE"/>
+              </w:rPr>
+              <w:t xml:space="preserve">, Modelo: </w:t>
+            </w:r>
+            <w:r>
+              <w:rPr>
+                <w:rFonts w:ascii="Arial" w:eastAsia="Times New Roman" w:hAnsi="Arial" w:cs="Arial"/>
+                <w:color w:val="000000"/>
+                <w:sz w:val="24"/>
+                <w:szCs w:val="24"/>
+                <w:lang w:val="es-PE" w:eastAsia="es-PE"/>
+              </w:rPr>
+              <w:t>${</w:t>
+            </w:r>
+            <w:proofErr w:type="spellStart"/>
+            <w:r>
+              <w:rPr>
+                <w:rFonts w:ascii="Arial" w:eastAsia="Times New Roman" w:hAnsi="Arial" w:cs="Arial"/>
+                <w:color w:val="000000"/>
+                <w:sz w:val="24"/>
+                <w:szCs w:val="24"/>
+                <w:lang w:val="es-PE" w:eastAsia="es-PE"/>
+              </w:rPr>
+              <w:t>model</w:t>
+            </w:r>
+            <w:proofErr w:type="spellEnd"/>
+            <w:r>
+              <w:rPr>
+                <w:rFonts w:ascii="Arial" w:eastAsia="Times New Roman" w:hAnsi="Arial" w:cs="Arial"/>
+                <w:color w:val="000000"/>
+                <w:sz w:val="24"/>
+                <w:szCs w:val="24"/>
+                <w:lang w:val="es-PE" w:eastAsia="es-PE"/>
+              </w:rPr>
+              <w:t>}</w:t>
+            </w:r>
+            <w:r>
+              <w:rPr>
+                <w:rFonts w:ascii="Arial" w:eastAsia="Times New Roman" w:hAnsi="Arial" w:cs="Arial"/>
+                <w:color w:val="000000"/>
+                <w:sz w:val="24"/>
+                <w:szCs w:val="24"/>
+                <w:lang w:val="es-PE" w:eastAsia="es-PE"/>
+              </w:rPr>
+              <w:t>, SN:</w:t>
+            </w:r>
+            <w:r>
+              <w:rPr>
+                <w:rFonts w:ascii="Arial" w:eastAsia="Times New Roman" w:hAnsi="Arial" w:cs="Arial"/>
+                <w:color w:val="000000"/>
+                <w:sz w:val="24"/>
+                <w:szCs w:val="24"/>
+                <w:lang w:val="es-PE" w:eastAsia="es-PE"/>
+              </w:rPr>
+              <w:t xml:space="preserve"> ${</w:t>
+            </w:r>
+            <w:proofErr w:type="spellStart"/>
+            <w:r>
+              <w:rPr>
+                <w:rFonts w:ascii="Arial" w:eastAsia="Times New Roman" w:hAnsi="Arial" w:cs="Arial"/>
+                <w:color w:val="000000"/>
+                <w:sz w:val="24"/>
+                <w:szCs w:val="24"/>
+                <w:lang w:val="es-PE" w:eastAsia="es-PE"/>
+              </w:rPr>
+              <w:t>serial_number</w:t>
+            </w:r>
+            <w:proofErr w:type="spellEnd"/>
+            <w:r>
+              <w:rPr>
+                <w:rFonts w:ascii="Arial" w:eastAsia="Times New Roman" w:hAnsi="Arial" w:cs="Arial"/>
+                <w:color w:val="000000"/>
+                <w:sz w:val="24"/>
+                <w:szCs w:val="24"/>
+                <w:lang w:val="es-PE" w:eastAsia="es-PE"/>
+              </w:rPr>
+              <w:t>}</w:t>
             </w:r>
           </w:p>
         </w:tc>
@@ -957,8 +1026,9 @@
           <w:sz w:val="20"/>
           <w:szCs w:val="20"/>
         </w:rPr>
-        <w:t>__</w:t>
-      </w:r>
+        <w:t>${</w:t>
+      </w:r>
+      <w:proofErr w:type="spellStart"/>
       <w:r>
         <w:rPr>
           <w:rFonts w:ascii="Arial" w:hAnsi="Arial" w:cs="Arial"/>
@@ -967,8 +1037,9 @@
           <w:sz w:val="20"/>
           <w:szCs w:val="20"/>
         </w:rPr>
-        <w:t>USADO</w:t>
-      </w:r>
+        <w:t>is_new</w:t>
+      </w:r>
+      <w:proofErr w:type="spellEnd"/>
       <w:r>
         <w:rPr>
           <w:rFonts w:ascii="Arial" w:hAnsi="Arial" w:cs="Arial"/>
@@ -977,7 +1048,7 @@
           <w:sz w:val="20"/>
           <w:szCs w:val="20"/>
         </w:rPr>
-        <w:t>_________________</w:t>
+        <w:t>}</w:t>
       </w:r>
     </w:p>
     <w:p>

</xml_diff>